<commit_message>
wrote just a bit more about how to estiamte /analyze our redux of the protocol
</commit_message>
<xml_diff>
--- a/Protocol Changes Brainstorm Document.docx
+++ b/Protocol Changes Brainstorm Document.docx
@@ -238,6 +238,79 @@
     </w:p>
     <w:p>
       <w:pPr>
+        <w:pStyle w:val="ListParagraph"/>
+        <w:numPr>
+          <w:ilvl w:val="0"/>
+          <w:numId w:val="5"/>
+        </w:numPr>
+        <w:rPr>
+          <w:sz w:val="24"/>
+          <w:szCs w:val="24"/>
+        </w:rPr>
+      </w:pPr>
+      <w:r>
+        <w:rPr>
+          <w:sz w:val="24"/>
+          <w:szCs w:val="24"/>
+        </w:rPr>
+        <w:t>Significantly simplify!</w:t>
+      </w:r>
+    </w:p>
+    <w:p>
+      <w:pPr>
+        <w:pStyle w:val="ListParagraph"/>
+        <w:numPr>
+          <w:ilvl w:val="1"/>
+          <w:numId w:val="5"/>
+        </w:numPr>
+        <w:rPr>
+          <w:sz w:val="24"/>
+          <w:szCs w:val="24"/>
+        </w:rPr>
+      </w:pPr>
+      <w:r>
+        <w:rPr>
+          <w:sz w:val="24"/>
+          <w:szCs w:val="24"/>
+        </w:rPr>
+        <w:t>Helps the less numerate</w:t>
+      </w:r>
+    </w:p>
+    <w:p>
+      <w:pPr>
+        <w:pStyle w:val="ListParagraph"/>
+        <w:numPr>
+          <w:ilvl w:val="1"/>
+          <w:numId w:val="5"/>
+        </w:numPr>
+        <w:rPr>
+          <w:sz w:val="24"/>
+          <w:szCs w:val="24"/>
+        </w:rPr>
+      </w:pPr>
+      <w:r>
+        <w:rPr>
+          <w:sz w:val="24"/>
+          <w:szCs w:val="24"/>
+        </w:rPr>
+        <w:t>Reduces ‘tyranny of choice’</w:t>
+      </w:r>
+    </w:p>
+    <w:p>
+      <w:pPr>
+        <w:pStyle w:val="ListParagraph"/>
+        <w:numPr>
+          <w:ilvl w:val="1"/>
+          <w:numId w:val="5"/>
+        </w:numPr>
+        <w:rPr>
+          <w:sz w:val="24"/>
+          <w:szCs w:val="24"/>
+        </w:rPr>
+      </w:pPr>
+    </w:p>
+    <w:p>
+      <w:pPr>
         <w:rPr>
           <w:sz w:val="28"/>
           <w:szCs w:val="28"/>
@@ -592,6 +665,7 @@
           <w:sz w:val="24"/>
           <w:szCs w:val="24"/>
         </w:rPr>
+        <w:lastRenderedPageBreak/>
         <w:t>What is considered important information to highlight?</w:t>
       </w:r>
     </w:p>
@@ -637,6 +711,66 @@
     </w:p>
     <w:p>
       <w:pPr>
+        <w:pStyle w:val="ListParagraph"/>
+        <w:numPr>
+          <w:ilvl w:val="0"/>
+          <w:numId w:val="3"/>
+        </w:numPr>
+        <w:rPr>
+          <w:sz w:val="24"/>
+          <w:szCs w:val="24"/>
+        </w:rPr>
+      </w:pPr>
+      <w:r>
+        <w:rPr>
+          <w:sz w:val="24"/>
+          <w:szCs w:val="24"/>
+        </w:rPr>
+        <w:t>How can we allow subjects to choose to keep the format simple, and allow them to decide the level of personalization/detail?</w:t>
+      </w:r>
+    </w:p>
+    <w:p>
+      <w:pPr>
+        <w:pStyle w:val="ListParagraph"/>
+        <w:numPr>
+          <w:ilvl w:val="1"/>
+          <w:numId w:val="3"/>
+        </w:numPr>
+        <w:rPr>
+          <w:sz w:val="24"/>
+          <w:szCs w:val="24"/>
+        </w:rPr>
+      </w:pPr>
+      <w:r>
+        <w:rPr>
+          <w:sz w:val="24"/>
+          <w:szCs w:val="24"/>
+        </w:rPr>
+        <w:t>Is it a good/bad thing to directly allow individuals to opt into simplicity?</w:t>
+      </w:r>
+    </w:p>
+    <w:p>
+      <w:pPr>
+        <w:pStyle w:val="ListParagraph"/>
+        <w:numPr>
+          <w:ilvl w:val="1"/>
+          <w:numId w:val="3"/>
+        </w:numPr>
+        <w:rPr>
+          <w:sz w:val="24"/>
+          <w:szCs w:val="24"/>
+        </w:rPr>
+      </w:pPr>
+      <w:r>
+        <w:rPr>
+          <w:sz w:val="24"/>
+          <w:szCs w:val="24"/>
+        </w:rPr>
+        <w:t>As compared to directly providing simplicity ‘as-is’ in one of the randomly assigned options.</w:t>
+      </w:r>
+    </w:p>
+    <w:p>
+      <w:pPr>
         <w:rPr>
           <w:sz w:val="24"/>
           <w:szCs w:val="24"/>
@@ -828,8 +962,578 @@
         <w:rPr>
           <w:sz w:val="24"/>
           <w:szCs w:val="24"/>
-        </w:rPr>
-      </w:pPr>
+          <w:highlight w:val="yellow"/>
+        </w:rPr>
+      </w:pPr>
+      <w:r>
+        <w:rPr>
+          <w:sz w:val="24"/>
+          <w:szCs w:val="24"/>
+          <w:highlight w:val="yellow"/>
+        </w:rPr>
+        <w:t>Create a single-dollar actuarial estimate of average total cost</w:t>
+      </w:r>
+    </w:p>
+    <w:p>
+      <w:pPr>
+        <w:pStyle w:val="ListParagraph"/>
+        <w:numPr>
+          <w:ilvl w:val="1"/>
+          <w:numId w:val="3"/>
+        </w:numPr>
+        <w:rPr>
+          <w:sz w:val="24"/>
+          <w:szCs w:val="24"/>
+          <w:highlight w:val="yellow"/>
+        </w:rPr>
+      </w:pPr>
+      <w:r>
+        <w:rPr>
+          <w:sz w:val="24"/>
+          <w:szCs w:val="24"/>
+          <w:highlight w:val="yellow"/>
+        </w:rPr>
+        <w:t>Would directly letting people choose what they want, at a price of 5$ per unit, help them decide what would be ‘worth’ having?</w:t>
+      </w:r>
+    </w:p>
+    <w:p>
+      <w:pPr>
+        <w:pStyle w:val="ListParagraph"/>
+        <w:numPr>
+          <w:ilvl w:val="1"/>
+          <w:numId w:val="3"/>
+        </w:numPr>
+        <w:rPr>
+          <w:sz w:val="24"/>
+          <w:szCs w:val="24"/>
+          <w:highlight w:val="yellow"/>
+        </w:rPr>
+      </w:pPr>
+      <w:r>
+        <w:rPr>
+          <w:sz w:val="24"/>
+          <w:szCs w:val="24"/>
+          <w:highlight w:val="yellow"/>
+        </w:rPr>
+        <w:t>Perhaps better than directly budgeting</w:t>
+      </w:r>
+      <w:r>
+        <w:rPr>
+          <w:sz w:val="24"/>
+          <w:szCs w:val="24"/>
+          <w:highlight w:val="yellow"/>
+        </w:rPr>
+        <w:t xml:space="preserve"> a set of limited resources that you are forced to spend at least that much or that few.</w:t>
+      </w:r>
+    </w:p>
+    <w:p>
+      <w:pPr>
+        <w:pStyle w:val="ListParagraph"/>
+        <w:numPr>
+          <w:ilvl w:val="1"/>
+          <w:numId w:val="3"/>
+        </w:numPr>
+        <w:rPr>
+          <w:sz w:val="24"/>
+          <w:szCs w:val="24"/>
+          <w:highlight w:val="yellow"/>
+        </w:rPr>
+      </w:pPr>
+      <w:r>
+        <w:rPr>
+          <w:sz w:val="24"/>
+          <w:szCs w:val="24"/>
+          <w:highlight w:val="yellow"/>
+        </w:rPr>
+        <w:t>Each ‘peg’ represents a proportional representation of monthly insurance cost already.</w:t>
+      </w:r>
+    </w:p>
+    <w:p>
+      <w:pPr>
+        <w:pStyle w:val="ListParagraph"/>
+        <w:numPr>
+          <w:ilvl w:val="0"/>
+          <w:numId w:val="3"/>
+        </w:numPr>
+        <w:rPr>
+          <w:sz w:val="24"/>
+          <w:szCs w:val="24"/>
+        </w:rPr>
+      </w:pPr>
+      <w:r>
+        <w:rPr>
+          <w:sz w:val="24"/>
+          <w:szCs w:val="24"/>
+        </w:rPr>
+        <w:t>Knowing that it takes X minutes to get to a thing or that there is X availability of a thing makes it difficult to know whether it is objectively ‘good’ or ‘bad’.</w:t>
+      </w:r>
+    </w:p>
+    <w:p>
+      <w:pPr>
+        <w:pStyle w:val="ListParagraph"/>
+        <w:numPr>
+          <w:ilvl w:val="1"/>
+          <w:numId w:val="3"/>
+        </w:numPr>
+        <w:rPr>
+          <w:sz w:val="24"/>
+          <w:szCs w:val="24"/>
+        </w:rPr>
+      </w:pPr>
+      <w:r>
+        <w:rPr>
+          <w:sz w:val="24"/>
+          <w:szCs w:val="24"/>
+        </w:rPr>
+        <w:t>Should we take additional effort to EXPLAIN what a particular thing is or could be, and perhaps give examples?</w:t>
+      </w:r>
+    </w:p>
+    <w:p>
+      <w:pPr>
+        <w:pStyle w:val="ListParagraph"/>
+        <w:numPr>
+          <w:ilvl w:val="1"/>
+          <w:numId w:val="3"/>
+        </w:numPr>
+        <w:rPr>
+          <w:sz w:val="24"/>
+          <w:szCs w:val="24"/>
+        </w:rPr>
+      </w:pPr>
+      <w:r>
+        <w:rPr>
+          <w:sz w:val="24"/>
+          <w:szCs w:val="24"/>
+        </w:rPr>
+        <w:t>Is it a good trade-off to go into more detail for explanations</w:t>
+      </w:r>
+      <w:r>
+        <w:rPr>
+          <w:sz w:val="24"/>
+          <w:szCs w:val="24"/>
+        </w:rPr>
+        <w:t xml:space="preserve"> on important concepts, but get less options/choices for other ‘less selected’ options?</w:t>
+      </w:r>
+    </w:p>
+    <w:p>
+      <w:pPr>
+        <w:pStyle w:val="ListParagraph"/>
+        <w:numPr>
+          <w:ilvl w:val="2"/>
+          <w:numId w:val="3"/>
+        </w:numPr>
+        <w:rPr>
+          <w:sz w:val="24"/>
+          <w:szCs w:val="24"/>
+        </w:rPr>
+      </w:pPr>
+      <w:r>
+        <w:rPr>
+          <w:sz w:val="24"/>
+          <w:szCs w:val="24"/>
+        </w:rPr>
+        <w:t>What are reference elements/standards in other countries perhaps for context?</w:t>
+      </w:r>
+    </w:p>
+    <w:p>
+      <w:pPr>
+        <w:pStyle w:val="ListParagraph"/>
+        <w:numPr>
+          <w:ilvl w:val="1"/>
+          <w:numId w:val="3"/>
+        </w:numPr>
+        <w:rPr>
+          <w:sz w:val="24"/>
+          <w:szCs w:val="24"/>
+        </w:rPr>
+      </w:pPr>
+      <w:r>
+        <w:rPr>
+          <w:sz w:val="24"/>
+          <w:szCs w:val="24"/>
+        </w:rPr>
+        <w:t>Iconarray.com to make icon arrays for comparison?</w:t>
+      </w:r>
+    </w:p>
+    <w:p>
+      <w:pPr>
+        <w:pStyle w:val="ListParagraph"/>
+        <w:numPr>
+          <w:ilvl w:val="0"/>
+          <w:numId w:val="3"/>
+        </w:numPr>
+        <w:rPr>
+          <w:sz w:val="24"/>
+          <w:szCs w:val="24"/>
+        </w:rPr>
+      </w:pPr>
+      <w:r>
+        <w:rPr>
+          <w:sz w:val="24"/>
+          <w:szCs w:val="24"/>
+        </w:rPr>
+        <w:t>Procedural instruction (step by step how to do activity) could be helpful.</w:t>
+      </w:r>
+    </w:p>
+    <w:p>
+      <w:pPr>
+        <w:pStyle w:val="ListParagraph"/>
+        <w:numPr>
+          <w:ilvl w:val="1"/>
+          <w:numId w:val="3"/>
+        </w:numPr>
+        <w:rPr>
+          <w:sz w:val="24"/>
+          <w:szCs w:val="24"/>
+        </w:rPr>
+      </w:pPr>
+      <w:r>
+        <w:rPr>
+          <w:sz w:val="24"/>
+          <w:szCs w:val="24"/>
+        </w:rPr>
+        <w:lastRenderedPageBreak/>
+        <w:t>Conceptual instruction as well (What is relative to what, base rates, etc.)</w:t>
+      </w:r>
+    </w:p>
+    <w:p>
+      <w:pPr>
+        <w:rPr>
+          <w:sz w:val="24"/>
+          <w:szCs w:val="24"/>
+        </w:rPr>
+      </w:pPr>
+    </w:p>
+    <w:p>
+      <w:pPr>
+        <w:rPr>
+          <w:sz w:val="24"/>
+          <w:szCs w:val="24"/>
+        </w:rPr>
+      </w:pPr>
+      <w:r>
+        <w:rPr>
+          <w:sz w:val="28"/>
+          <w:szCs w:val="28"/>
+        </w:rPr>
+        <w:t>Directly Addressing Innumeracy:</w:t>
+      </w:r>
+    </w:p>
+    <w:p>
+      <w:pPr>
+        <w:pStyle w:val="ListParagraph"/>
+        <w:numPr>
+          <w:ilvl w:val="0"/>
+          <w:numId w:val="3"/>
+        </w:numPr>
+        <w:rPr>
+          <w:sz w:val="24"/>
+          <w:szCs w:val="24"/>
+        </w:rPr>
+      </w:pPr>
+      <w:r>
+        <w:rPr>
+          <w:sz w:val="24"/>
+          <w:szCs w:val="24"/>
+        </w:rPr>
+        <w:t xml:space="preserve">Could add some ‘natural number </w:t>
+      </w:r>
+      <w:proofErr w:type="spellStart"/>
+      <w:r>
+        <w:rPr>
+          <w:sz w:val="24"/>
+          <w:szCs w:val="24"/>
+        </w:rPr>
+        <w:t>bias’</w:t>
+      </w:r>
+      <w:proofErr w:type="spellEnd"/>
+      <w:r>
+        <w:rPr>
+          <w:sz w:val="24"/>
+          <w:szCs w:val="24"/>
+        </w:rPr>
+        <w:t xml:space="preserve"> activity at the start of the exercise, in order to help </w:t>
+      </w:r>
+      <w:r>
+        <w:rPr>
+          <w:sz w:val="24"/>
+          <w:szCs w:val="24"/>
+        </w:rPr>
+        <w:t>individuals ‘think more deeply’ about the magnitude of rational numbers</w:t>
+      </w:r>
+    </w:p>
+    <w:p>
+      <w:pPr>
+        <w:pStyle w:val="ListParagraph"/>
+        <w:numPr>
+          <w:ilvl w:val="1"/>
+          <w:numId w:val="3"/>
+        </w:numPr>
+        <w:rPr>
+          <w:sz w:val="24"/>
+          <w:szCs w:val="24"/>
+        </w:rPr>
+      </w:pPr>
+      <w:r>
+        <w:rPr>
+          <w:sz w:val="24"/>
+          <w:szCs w:val="24"/>
+        </w:rPr>
+        <w:t>This would perhaps be an ‘experimental intervention’ type outcome.</w:t>
+      </w:r>
+    </w:p>
+    <w:p>
+      <w:pPr>
+        <w:pStyle w:val="ListParagraph"/>
+        <w:numPr>
+          <w:ilvl w:val="1"/>
+          <w:numId w:val="3"/>
+        </w:numPr>
+        <w:rPr>
+          <w:sz w:val="24"/>
+          <w:szCs w:val="24"/>
+        </w:rPr>
+      </w:pPr>
+      <w:r>
+        <w:rPr>
+          <w:sz w:val="24"/>
+          <w:szCs w:val="24"/>
+        </w:rPr>
+        <w:t>We could re-write or re-present the relative risk, costs, benefits, and gains of our material from the perspective of natural numbers. Smaller numbers that share the same denominator!</w:t>
+      </w:r>
+    </w:p>
+    <w:p>
+      <w:pPr>
+        <w:pStyle w:val="ListParagraph"/>
+        <w:numPr>
+          <w:ilvl w:val="1"/>
+          <w:numId w:val="3"/>
+        </w:numPr>
+        <w:rPr>
+          <w:sz w:val="24"/>
+          <w:szCs w:val="24"/>
+        </w:rPr>
+      </w:pPr>
+      <w:r>
+        <w:rPr>
+          <w:sz w:val="24"/>
+          <w:szCs w:val="24"/>
+        </w:rPr>
+        <w:t>Percentages are a much better option than 1 in X, but perhaps we don’t have that many comparative ways to select that?</w:t>
+      </w:r>
+    </w:p>
+    <w:p>
+      <w:pPr>
+        <w:pStyle w:val="ListParagraph"/>
+        <w:numPr>
+          <w:ilvl w:val="0"/>
+          <w:numId w:val="3"/>
+        </w:numPr>
+        <w:rPr>
+          <w:sz w:val="24"/>
+          <w:szCs w:val="24"/>
+        </w:rPr>
+      </w:pPr>
+      <w:r>
+        <w:rPr>
+          <w:sz w:val="24"/>
+          <w:szCs w:val="24"/>
+        </w:rPr>
+        <w:t>We can change our measures of math-skill, although this doesn’t seem strictly necessary.</w:t>
+      </w:r>
+    </w:p>
+    <w:p>
+      <w:pPr>
+        <w:pStyle w:val="ListParagraph"/>
+        <w:numPr>
+          <w:ilvl w:val="1"/>
+          <w:numId w:val="3"/>
+        </w:numPr>
+        <w:rPr>
+          <w:sz w:val="24"/>
+          <w:szCs w:val="24"/>
+        </w:rPr>
+      </w:pPr>
+      <w:r>
+        <w:rPr>
+          <w:sz w:val="24"/>
+          <w:szCs w:val="24"/>
+        </w:rPr>
+        <w:t xml:space="preserve">Can obtain ‘objective’ numeracy using number-line mapping exercises </w:t>
+      </w:r>
+      <w:r>
+        <w:rPr>
+          <w:sz w:val="24"/>
+          <w:szCs w:val="24"/>
+          <w:highlight w:val="yellow"/>
+        </w:rPr>
+        <w:t xml:space="preserve">(Peters &amp; </w:t>
+      </w:r>
+      <w:proofErr w:type="spellStart"/>
+      <w:r>
+        <w:rPr>
+          <w:sz w:val="24"/>
+          <w:szCs w:val="24"/>
+          <w:highlight w:val="yellow"/>
+        </w:rPr>
+        <w:t>Bjalkebring</w:t>
+      </w:r>
+      <w:proofErr w:type="spellEnd"/>
+      <w:r>
+        <w:rPr>
+          <w:sz w:val="24"/>
+          <w:szCs w:val="24"/>
+          <w:highlight w:val="yellow"/>
+        </w:rPr>
+        <w:t xml:space="preserve"> 2015)</w:t>
+      </w:r>
+    </w:p>
+    <w:p>
+      <w:pPr>
+        <w:pStyle w:val="ListParagraph"/>
+        <w:numPr>
+          <w:ilvl w:val="2"/>
+          <w:numId w:val="3"/>
+        </w:numPr>
+        <w:rPr>
+          <w:sz w:val="24"/>
+          <w:szCs w:val="24"/>
+        </w:rPr>
+      </w:pPr>
+      <w:r>
+        <w:rPr>
+          <w:sz w:val="24"/>
+          <w:szCs w:val="24"/>
+        </w:rPr>
+        <w:t>Especially with number lines including fractions, etc. b/c rational number understanding is exactly how health stats works.</w:t>
+      </w:r>
+    </w:p>
+    <w:p>
+      <w:pPr>
+        <w:pStyle w:val="ListParagraph"/>
+        <w:numPr>
+          <w:ilvl w:val="1"/>
+          <w:numId w:val="3"/>
+        </w:numPr>
+        <w:rPr>
+          <w:sz w:val="28"/>
+          <w:szCs w:val="28"/>
+        </w:rPr>
+      </w:pPr>
+      <w:r>
+        <w:rPr>
+          <w:sz w:val="24"/>
+          <w:szCs w:val="24"/>
+        </w:rPr>
+        <w:t>Can also measure math anxiety directly as an additional measure (</w:t>
+      </w:r>
+      <w:r>
+        <w:rPr>
+          <w:sz w:val="24"/>
+          <w:szCs w:val="24"/>
+          <w:highlight w:val="yellow"/>
+        </w:rPr>
+        <w:t>see Ashcraft, 2002; Núñez-Peña et al., 2014</w:t>
+      </w:r>
+      <w:r>
+        <w:rPr>
+          <w:sz w:val="24"/>
+          <w:szCs w:val="24"/>
+        </w:rPr>
+        <w:t>)</w:t>
+      </w:r>
+    </w:p>
+    <w:p>
+      <w:pPr>
+        <w:pStyle w:val="ListParagraph"/>
+        <w:numPr>
+          <w:ilvl w:val="0"/>
+          <w:numId w:val="3"/>
+        </w:numPr>
+        <w:rPr>
+          <w:sz w:val="24"/>
+          <w:szCs w:val="24"/>
+        </w:rPr>
+      </w:pPr>
+      <w:r>
+        <w:rPr>
+          <w:sz w:val="24"/>
+          <w:szCs w:val="24"/>
+        </w:rPr>
+        <w:t xml:space="preserve">Additional research expands </w:t>
+      </w:r>
+      <w:proofErr w:type="gramStart"/>
+      <w:r>
+        <w:rPr>
+          <w:sz w:val="24"/>
+          <w:szCs w:val="24"/>
+        </w:rPr>
+        <w:t>that magnitudes</w:t>
+      </w:r>
+      <w:proofErr w:type="gramEnd"/>
+      <w:r>
+        <w:rPr>
+          <w:sz w:val="24"/>
+          <w:szCs w:val="24"/>
+        </w:rPr>
+        <w:t xml:space="preserve"> are the GIST of rational numbers</w:t>
+      </w:r>
+    </w:p>
+    <w:p>
+      <w:pPr>
+        <w:pStyle w:val="ListParagraph"/>
+        <w:numPr>
+          <w:ilvl w:val="1"/>
+          <w:numId w:val="3"/>
+        </w:numPr>
+        <w:rPr>
+          <w:sz w:val="24"/>
+          <w:szCs w:val="24"/>
+        </w:rPr>
+      </w:pPr>
+      <w:r>
+        <w:rPr>
+          <w:sz w:val="24"/>
+          <w:szCs w:val="24"/>
+        </w:rPr>
+        <w:t>Since rational numbers is linked w/ health statistics, having a gist of magnitude allows people to estimate what’s needed for good decisions.</w:t>
+      </w:r>
+    </w:p>
+    <w:p>
+      <w:pPr>
+        <w:pStyle w:val="ListParagraph"/>
+        <w:numPr>
+          <w:ilvl w:val="1"/>
+          <w:numId w:val="3"/>
+        </w:numPr>
+        <w:rPr>
+          <w:sz w:val="24"/>
+          <w:szCs w:val="24"/>
+        </w:rPr>
+      </w:pPr>
+      <w:r>
+        <w:rPr>
+          <w:sz w:val="24"/>
+          <w:szCs w:val="24"/>
+        </w:rPr>
+        <w:t xml:space="preserve">Could directly measure the ‘gist’ representation of knowledge, or gist of </w:t>
+      </w:r>
+      <w:proofErr w:type="gramStart"/>
+      <w:r>
+        <w:rPr>
+          <w:sz w:val="24"/>
+          <w:szCs w:val="24"/>
+        </w:rPr>
+        <w:t>magnitude as a whole</w:t>
+      </w:r>
+      <w:proofErr w:type="gramEnd"/>
+      <w:r>
+        <w:rPr>
+          <w:sz w:val="24"/>
+          <w:szCs w:val="24"/>
+        </w:rPr>
+        <w:t>.</w:t>
+      </w:r>
     </w:p>
     <w:p>
       <w:pPr>

</xml_diff>